<commit_message>
eda and data prep progress
</commit_message>
<xml_diff>
--- a/coursework/Coursework.docx
+++ b/coursework/Coursework.docx
@@ -116,7 +116,7 @@
         <w:pStyle w:val="FirstParagraph"/>
       </w:pPr>
       <w:r>
-        <w:t xml:space="preserve">Higher Education Institutions (HEIs) are complex organisations offering educational services to a wide and diverse student body. HEIs have the delivery of educational success at their heart but they must also operate as viable businesses. The sucess of a HEI is measured by the success of its students - good outcomes for students equate with success for the HEI, including financial success, improved student recruitment and retention and reputational enhancement.</w:t>
+        <w:t xml:space="preserve">Higher Education Institutions (HEIs) are complex organisations offering educational services to a wide and diverse student body. HEIs have delivery of learning success at heart but they must also operate as viable businesses. The sucess of a HEI is measured by the success of its students - good outcomes for students equate with success for the HEI, including financial success, improved student recruitment and retention and reputational enhancement.</w:t>
       </w:r>
     </w:p>
     <w:p>
@@ -133,7 +133,7 @@
         <w:t xml:space="preserve"> </w:t>
       </w:r>
       <w:r>
-        <w:t xml:space="preserve">is an ever growing field of research in Higher Education (HE). HE institutions are increasingly using data to inform decision making and to improve the student experience. In a sector report from 2017, it was found that HEIs</w:t>
+        <w:t xml:space="preserve">is an ever growing field of research in Higher Education (HE). HE institutions are increasingly using data to inform decision-making and improve the student experience. In a sector report from 2017, it was found that HEIs</w:t>
       </w:r>
       <w:r>
         <w:t xml:space="preserve"> </w:t>
@@ -142,7 +142,7 @@
         <w:t xml:space="preserve">“</w:t>
       </w:r>
       <w:r>
-        <w:t xml:space="preserve">working towards implementation has nearly doubled from 34% to 66%</w:t>
+        <w:t xml:space="preserve">working towards [learner analytics systems] implementation has nearly doubled from 34% to 66%</w:t>
       </w:r>
       <w:r>
         <w:t xml:space="preserve">”</w:t>
@@ -169,7 +169,7 @@
         <w:t xml:space="preserve"> </w:t>
       </w:r>
       <w:r>
-        <w:t xml:space="preserve">(17% to 37%). (Newland, 2017).</w:t>
+        <w:t xml:space="preserve">(17% to 37%) (Newland, 2017).</w:t>
       </w:r>
     </w:p>
     <w:p>
@@ -199,7 +199,7 @@
       </w:r>
     </w:p>
     <w:bookmarkEnd w:id="21"/>
-    <w:bookmarkStart w:id="56" w:name="data"/>
+    <w:bookmarkStart w:id="68" w:name="data"/>
     <w:p>
       <w:pPr>
         <w:pStyle w:val="Heading2"/>
@@ -224,7 +224,7 @@
         <w:t xml:space="preserve"> </w:t>
       </w:r>
       <w:r>
-        <w:t xml:space="preserve">is one of the world’s largest distance learning providers, with over 200,000 students (Wikipedia, 2023.) All of its teaching takes place in virtual learning environments (VLEs) and student interactions are recorded in log files.</w:t>
+        <w:t xml:space="preserve">is one of the world’s largest distance learning providers, with over 200,000 students (Wikipedia, 2023.) All of its teaching takes place in virtual learning environments (VLEs).</w:t>
       </w:r>
     </w:p>
     <w:p>
@@ -232,7 +232,7 @@
         <w:pStyle w:val="BodyText"/>
       </w:pPr>
       <w:r>
-        <w:t xml:space="preserve">It is important to note that students to not have</w:t>
+        <w:t xml:space="preserve">Analysis and conclusions in this report cannot be directly extended to HEIs that provide in-person teaching - they may want to consider additional or different</w:t>
       </w:r>
       <w:r>
         <w:t xml:space="preserve"> </w:t>
@@ -241,7 +241,7 @@
         <w:t xml:space="preserve">‘</w:t>
       </w:r>
       <w:r>
-        <w:t xml:space="preserve">in-person</w:t>
+        <w:t xml:space="preserve">engagement</w:t>
       </w:r>
       <w:r>
         <w:t xml:space="preserve">’</w:t>
@@ -250,25 +250,7 @@
         <w:t xml:space="preserve"> </w:t>
       </w:r>
       <w:r>
-        <w:t xml:space="preserve">teaching as is provided by most HEIs. Analysis and conclusions in this report cannot be diretly extended to HEIs that do provide in-person teaching - they may want to consider additional or different</w:t>
-      </w:r>
-      <w:r>
-        <w:t xml:space="preserve"> </w:t>
-      </w:r>
-      <w:r>
-        <w:t xml:space="preserve">‘</w:t>
-      </w:r>
-      <w:r>
-        <w:t xml:space="preserve">engagement</w:t>
-      </w:r>
-      <w:r>
-        <w:t xml:space="preserve">’</w:t>
-      </w:r>
-      <w:r>
-        <w:t xml:space="preserve"> </w:t>
-      </w:r>
-      <w:r>
-        <w:t xml:space="preserve">data.</w:t>
+        <w:t xml:space="preserve">data such as attendance, face-to-face engagements, library usage, etc.</w:t>
       </w:r>
     </w:p>
     <w:p>
@@ -276,7 +258,7 @@
         <w:pStyle w:val="BodyText"/>
       </w:pPr>
       <w:r>
-        <w:t xml:space="preserve">However, the analysis and conclusions are generalisable to the extend that engagement behaviour is a good predictor of student outcome and that VLEs form a critical element of modern HE teaching provision.</w:t>
+        <w:t xml:space="preserve">However, the questions, methods and conclusions are generalisable to the extent that engagement behaviour is a good predictor of student outcome and that VLEs form a critical element of most modern HE teaching provision.</w:t>
       </w:r>
     </w:p>
     <w:bookmarkStart w:id="30" w:name="dataset"/>
@@ -310,7 +292,7 @@
         <w:t xml:space="preserve"> </w:t>
       </w:r>
       <w:r>
-        <w:t xml:space="preserve">contains data about courses, students and their interactions with Virtual Learning Environment (VLE) for seven selected courses (called modules). The dataset consists of tables connected using unique identifiers:</w:t>
+        <w:t xml:space="preserve">contains data about courses, students and their Virtual Learning Environment (VLE) interactions for seven modules. The dataset consists of tables connected using unique identifiers:</w:t>
       </w:r>
     </w:p>
     <w:tbl>
@@ -394,7 +376,7 @@
         <w:pStyle w:val="BodyText"/>
       </w:pPr>
       <w:r>
-        <w:t xml:space="preserve">The dataset is rich, containing biographic and demographic characteristics about the students, including their gender, age, disability status, educational background, IMD band</w:t>
+        <w:t xml:space="preserve">The dataset is rich, containing student biographic and demographic characteristics, including gender, age, disability status, educational background, IMD band</w:t>
       </w:r>
       <w:r>
         <w:rPr>
@@ -403,7 +385,19 @@
         <w:footnoteReference w:id="27"/>
       </w:r>
       <w:r>
-        <w:t xml:space="preserve">, and region of origion. In addition to person details, the dataset contains information about students’ academic history, assessments and VLE interacations.</w:t>
+        <w:t xml:space="preserve">, and region. In addition to person details, the dataset contains information about students’ academic history, assessments and VLE interactions</w:t>
+      </w:r>
+      <w:r>
+        <w:rPr>
+          <w:rStyle w:val="FootnoteReference"/>
+        </w:rPr>
+        <w:footnoteReference w:id="28"/>
+      </w:r>
+      <w:r>
+        <w:t xml:space="preserve"> </w:t>
+      </w:r>
+      <w:r>
+        <w:t xml:space="preserve">(Kuzilek, et al, 2017).</w:t>
       </w:r>
     </w:p>
     <w:p>
@@ -411,7 +405,7 @@
         <w:pStyle w:val="BodyText"/>
       </w:pPr>
       <w:r>
-        <w:t xml:space="preserve">It includes registrations for seven modules across two academic years (2013/2014 and 2014/2015) with two intake months (February and October). In the raw data, there are 32593 student registrations from 28,785 uniqe students - 13,529 are active in 2013 and 19,064 in 2014.</w:t>
+        <w:t xml:space="preserve">It includes registrations for two subjects across two academic years (2013/2014 and 2014/2015) with two possible intake months (February and October). In the raw data, there are 32593 student registrations (28,785 unique students) - 13,529 are active in 2013 and 19,064 in 2014.</w:t>
       </w:r>
     </w:p>
     <w:p>
@@ -422,25 +416,8 @@
         <w:t xml:space="preserve">Assessment data includes submissions throughout the course including assessment type, date, weight and score. VLE data includes type of count of interactions, date and time.</w:t>
       </w:r>
     </w:p>
-    <w:p>
-      <w:pPr>
-        <w:pStyle w:val="BodyText"/>
-      </w:pPr>
-      <w:r>
-        <w:t xml:space="preserve">More details can be found here</w:t>
-      </w:r>
-      <w:r>
-        <w:rPr>
-          <w:rStyle w:val="FootnoteReference"/>
-        </w:rPr>
-        <w:footnoteReference w:id="28"/>
-      </w:r>
-      <w:r>
-        <w:t xml:space="preserve">.</w:t>
-      </w:r>
-    </w:p>
     <w:bookmarkEnd w:id="30"/>
-    <w:bookmarkStart w:id="54" w:name="exploratory-data-analysis"/>
+    <w:bookmarkStart w:id="61" w:name="exploratory-data-analysis"/>
     <w:p>
       <w:pPr>
         <w:pStyle w:val="Heading3"/>
@@ -454,7 +431,7 @@
         <w:pStyle w:val="FirstParagraph"/>
       </w:pPr>
       <w:r>
-        <w:t xml:space="preserve">Following initial data processing and feature engineering, the dataset contains 31437 rows and 27</w:t>
+        <w:t xml:space="preserve">Following initial data processing, the dataset contains 31437 rows and 27</w:t>
       </w:r>
       <w:r>
         <w:t xml:space="preserve"> </w:t>
@@ -566,7 +543,7 @@
         <w:pStyle w:val="BodyText"/>
       </w:pPr>
       <w:r>
-        <w:t xml:space="preserve">Some analysis was done to understand the dataset, identify issues and potential features. A selection of findings are presented below.</w:t>
+        <w:t xml:space="preserve">Analysis was peformed to understand the dataset, identify issues and potential features. A selection of findings are presented below.</w:t>
       </w:r>
       <w:r>
         <w:rPr>
@@ -575,7 +552,7 @@
         <w:footnoteReference w:id="35"/>
       </w:r>
     </w:p>
-    <w:bookmarkStart w:id="41" w:name="students"/>
+    <w:bookmarkStart w:id="44" w:name="students"/>
     <w:p>
       <w:pPr>
         <w:pStyle w:val="Heading4"/>
@@ -791,69 +768,6 @@
         <w:t xml:space="preserve">have much higher withdrawal rates, perhaps because they are less accustomed to the academic environment. It is also notable that students have more success (pass, distinction) in the older age bands.</w:t>
       </w:r>
     </w:p>
-    <w:bookmarkEnd w:id="41"/>
-    <w:bookmarkStart w:id="48" w:name="curriculum"/>
-    <w:p>
-      <w:pPr>
-        <w:pStyle w:val="Heading4"/>
-      </w:pPr>
-      <w:r>
-        <w:t xml:space="preserve">Curriculum</w:t>
-      </w:r>
-    </w:p>
-    <w:p>
-      <w:pPr>
-        <w:pStyle w:val="FirstParagraph"/>
-      </w:pPr>
-      <w:r>
-        <w:t xml:space="preserve">The seven modules are from two subjects -</w:t>
-      </w:r>
-      <w:r>
-        <w:t xml:space="preserve"> </w:t>
-      </w:r>
-      <w:r>
-        <w:rPr>
-          <w:rStyle w:val="VerbatimChar"/>
-        </w:rPr>
-        <w:t xml:space="preserve">STEM</w:t>
-      </w:r>
-      <w:r>
-        <w:t xml:space="preserve"> </w:t>
-      </w:r>
-      <w:r>
-        <w:t xml:space="preserve">and</w:t>
-      </w:r>
-      <w:r>
-        <w:t xml:space="preserve"> </w:t>
-      </w:r>
-      <w:r>
-        <w:rPr>
-          <w:rStyle w:val="VerbatimChar"/>
-        </w:rPr>
-        <w:t xml:space="preserve">Social Sciences</w:t>
-      </w:r>
-      <w:r>
-        <w:t xml:space="preserve"> </w:t>
-      </w:r>
-      <w:r>
-        <w:t xml:space="preserve">- there are far more withdrawn students amongst</w:t>
-      </w:r>
-      <w:r>
-        <w:t xml:space="preserve"> </w:t>
-      </w:r>
-      <w:r>
-        <w:rPr>
-          <w:rStyle w:val="VerbatimChar"/>
-        </w:rPr>
-        <w:t xml:space="preserve">STEM</w:t>
-      </w:r>
-      <w:r>
-        <w:t xml:space="preserve"> </w:t>
-      </w:r>
-      <w:r>
-        <w:t xml:space="preserve">registrations.</w:t>
-      </w:r>
-    </w:p>
     <w:tbl>
       <w:tblPr>
         <w:tblStyle w:val="Table"/>
@@ -874,20 +788,20 @@
             <w:r>
               <w:drawing>
                 <wp:inline>
-                  <wp:extent cx="5334000" cy="4356605"/>
+                  <wp:extent cx="5334000" cy="5316055"/>
                   <wp:effectExtent b="0" l="0" r="0" t="0"/>
-                  <wp:docPr descr="" title="" id="43" name="Picture"/>
+                  <wp:docPr descr="" title="" id="42" name="Picture"/>
                   <a:graphic>
                     <a:graphicData uri="http://schemas.openxmlformats.org/drawingml/2006/picture">
                       <pic:pic>
                         <pic:nvPicPr>
-                          <pic:cNvPr descr="../_images/EDA_outcome_by_subject.png" id="44" name="Picture"/>
+                          <pic:cNvPr descr="../_images/EDA_Distribution_by_age_imd_edu_reg.png" id="43" name="Picture"/>
                           <pic:cNvPicPr>
                             <a:picLocks noChangeArrowheads="1" noChangeAspect="1"/>
                           </pic:cNvPicPr>
                         </pic:nvPicPr>
                         <pic:blipFill>
-                          <a:blip r:embed="rId42"/>
+                          <a:blip r:embed="rId41"/>
                           <a:stretch>
                             <a:fillRect/>
                           </a:stretch>
@@ -895,7 +809,7 @@
                         <pic:spPr bwMode="auto">
                           <a:xfrm>
                             <a:off x="0" y="0"/>
-                            <a:ext cx="5334000" cy="4356605"/>
+                            <a:ext cx="5334000" cy="5316055"/>
                           </a:xfrm>
                           <a:prstGeom prst="rect">
                             <a:avLst/>
@@ -924,18 +838,73 @@
               <w:pStyle w:val="ImageCaption"/>
             </w:pPr>
             <w:r>
-              <w:t xml:space="preserve">outcome_by_subject</w:t>
+              <w:t xml:space="preserve">Distribution by Age, IMD, Education, Region</w:t>
             </w:r>
           </w:p>
         </w:tc>
       </w:tr>
     </w:tbl>
-    <w:p>
-      <w:pPr>
-        <w:pStyle w:val="BodyText"/>
-      </w:pPr>
-      <w:r>
-        <w:t xml:space="preserve">When looking at outcomes by the year of study, there is a diffence in the distribution of the outomes. Aside from there being more students in the 2014 year, there are far more students who withdraw:</w:t>
+    <w:bookmarkEnd w:id="44"/>
+    <w:bookmarkStart w:id="51" w:name="curriculum"/>
+    <w:p>
+      <w:pPr>
+        <w:pStyle w:val="Heading4"/>
+      </w:pPr>
+      <w:r>
+        <w:t xml:space="preserve">Curriculum</w:t>
+      </w:r>
+    </w:p>
+    <w:p>
+      <w:pPr>
+        <w:pStyle w:val="FirstParagraph"/>
+      </w:pPr>
+      <w:r>
+        <w:t xml:space="preserve">There are seven modules from two subjects -</w:t>
+      </w:r>
+      <w:r>
+        <w:t xml:space="preserve"> </w:t>
+      </w:r>
+      <w:r>
+        <w:rPr>
+          <w:rStyle w:val="VerbatimChar"/>
+        </w:rPr>
+        <w:t xml:space="preserve">STEM</w:t>
+      </w:r>
+      <w:r>
+        <w:t xml:space="preserve"> </w:t>
+      </w:r>
+      <w:r>
+        <w:t xml:space="preserve">and</w:t>
+      </w:r>
+      <w:r>
+        <w:t xml:space="preserve"> </w:t>
+      </w:r>
+      <w:r>
+        <w:rPr>
+          <w:rStyle w:val="VerbatimChar"/>
+        </w:rPr>
+        <w:t xml:space="preserve">Social Sciences</w:t>
+      </w:r>
+      <w:r>
+        <w:t xml:space="preserve"> </w:t>
+      </w:r>
+      <w:r>
+        <w:t xml:space="preserve">- there are far more withdrawn students amongst</w:t>
+      </w:r>
+      <w:r>
+        <w:t xml:space="preserve"> </w:t>
+      </w:r>
+      <w:r>
+        <w:rPr>
+          <w:rStyle w:val="VerbatimChar"/>
+        </w:rPr>
+        <w:t xml:space="preserve">STEM</w:t>
+      </w:r>
+      <w:r>
+        <w:t xml:space="preserve"> </w:t>
+      </w:r>
+      <w:r>
+        <w:t xml:space="preserve">registrations and also in 2014 compared to 2013.</w:t>
       </w:r>
     </w:p>
     <w:tbl>
@@ -958,14 +927,14 @@
             <w:r>
               <w:drawing>
                 <wp:inline>
-                  <wp:extent cx="5334000" cy="4303568"/>
+                  <wp:extent cx="5334000" cy="1980528"/>
                   <wp:effectExtent b="0" l="0" r="0" t="0"/>
                   <wp:docPr descr="" title="" id="46" name="Picture"/>
                   <a:graphic>
                     <a:graphicData uri="http://schemas.openxmlformats.org/drawingml/2006/picture">
                       <pic:pic>
                         <pic:nvPicPr>
-                          <pic:cNvPr descr="../_images/EDA_outcome_by_year.png" id="47" name="Picture"/>
+                          <pic:cNvPr descr="../_images/EDA_outcome_year_subject.png" id="47" name="Picture"/>
                           <pic:cNvPicPr>
                             <a:picLocks noChangeArrowheads="1" noChangeAspect="1"/>
                           </pic:cNvPicPr>
@@ -979,7 +948,7 @@
                         <pic:spPr bwMode="auto">
                           <a:xfrm>
                             <a:off x="0" y="0"/>
-                            <a:ext cx="5334000" cy="4303568"/>
+                            <a:ext cx="5334000" cy="1980528"/>
                           </a:xfrm>
                           <a:prstGeom prst="rect">
                             <a:avLst/>
@@ -1008,20 +977,150 @@
               <w:pStyle w:val="ImageCaption"/>
             </w:pPr>
             <w:r>
-              <w:t xml:space="preserve">outcome_by_year</w:t>
+              <w:t xml:space="preserve">outcome_year_subject</w:t>
             </w:r>
           </w:p>
         </w:tc>
       </w:tr>
     </w:tbl>
-    <w:bookmarkEnd w:id="48"/>
-    <w:bookmarkStart w:id="53" w:name="academic-engagement"/>
+    <w:p>
+      <w:pPr>
+        <w:pStyle w:val="BodyText"/>
+      </w:pPr>
+      <w:r>
+        <w:t xml:space="preserve">Average assessment scores vary between modules.</w:t>
+      </w:r>
+      <w:r>
+        <w:t xml:space="preserve"> </w:t>
+      </w:r>
+      <w:r>
+        <w:rPr>
+          <w:rStyle w:val="VerbatimChar"/>
+        </w:rPr>
+        <w:t xml:space="preserve">STEM</w:t>
+      </w:r>
+      <w:r>
+        <w:t xml:space="preserve"> </w:t>
+      </w:r>
+      <w:r>
+        <w:t xml:space="preserve">subjects are likely assessed differently to</w:t>
+      </w:r>
+      <w:r>
+        <w:t xml:space="preserve"> </w:t>
+      </w:r>
+      <w:r>
+        <w:rPr>
+          <w:rStyle w:val="VerbatimChar"/>
+        </w:rPr>
+        <w:t xml:space="preserve">Social Science</w:t>
+      </w:r>
+      <w:r>
+        <w:t xml:space="preserve"> </w:t>
+      </w:r>
+      <w:r>
+        <w:t xml:space="preserve">subjects but if a student’s subject potentially affects their outcome, this might have merit as a predictive feature.</w:t>
+      </w:r>
+    </w:p>
+    <w:tbl>
+      <w:tblPr>
+        <w:tblStyle w:val="Table"/>
+        <w:tblW w:type="pct" w:w="5000"/>
+        <w:tblLook w:firstRow="0" w:lastRow="0" w:firstColumn="0" w:lastColumn="0" w:noHBand="0" w:noVBand="0" w:val="0000"/>
+        <w:jc w:val="start"/>
+      </w:tblPr>
+      <w:tblGrid>
+        <w:gridCol w:w="7920"/>
+      </w:tblGrid>
+      <w:tr>
+        <w:tc>
+          <w:tcPr/>
+          <w:p>
+            <w:pPr>
+              <w:jc w:val="center"/>
+            </w:pPr>
+            <w:r>
+              <w:drawing>
+                <wp:inline>
+                  <wp:extent cx="5334000" cy="2903182"/>
+                  <wp:effectExtent b="0" l="0" r="0" t="0"/>
+                  <wp:docPr descr="" title="" id="49" name="Picture"/>
+                  <a:graphic>
+                    <a:graphicData uri="http://schemas.openxmlformats.org/drawingml/2006/picture">
+                      <pic:pic>
+                        <pic:nvPicPr>
+                          <pic:cNvPr descr="../_images/EDA_assessment_by_code.png" id="50" name="Picture"/>
+                          <pic:cNvPicPr>
+                            <a:picLocks noChangeArrowheads="1" noChangeAspect="1"/>
+                          </pic:cNvPicPr>
+                        </pic:nvPicPr>
+                        <pic:blipFill>
+                          <a:blip r:embed="rId48"/>
+                          <a:stretch>
+                            <a:fillRect/>
+                          </a:stretch>
+                        </pic:blipFill>
+                        <pic:spPr bwMode="auto">
+                          <a:xfrm>
+                            <a:off x="0" y="0"/>
+                            <a:ext cx="5334000" cy="2903182"/>
+                          </a:xfrm>
+                          <a:prstGeom prst="rect">
+                            <a:avLst/>
+                          </a:prstGeom>
+                          <a:noFill/>
+                          <a:ln w="9525">
+                            <a:noFill/>
+                            <a:headEnd/>
+                            <a:tailEnd/>
+                          </a:ln>
+                        </pic:spPr>
+                      </pic:pic>
+                    </a:graphicData>
+                  </a:graphic>
+                </wp:inline>
+              </w:drawing>
+            </w:r>
+          </w:p>
+          <w:p>
+            <w:pPr>
+              <w:jc w:val="center"/>
+            </w:pPr>
+            <w:pPr>
+              <w:jc w:val="start"/>
+              <w:spacing w:before="200"/>
+              <w:pStyle w:val="ImageCaption"/>
+            </w:pPr>
+            <w:r>
+              <w:t xml:space="preserve">score_by_module</w:t>
+            </w:r>
+          </w:p>
+        </w:tc>
+      </w:tr>
+    </w:tbl>
+    <w:bookmarkEnd w:id="51"/>
+    <w:bookmarkStart w:id="56" w:name="academic-engagement"/>
     <w:p>
       <w:pPr>
         <w:pStyle w:val="Heading4"/>
       </w:pPr>
       <w:r>
         <w:t xml:space="preserve">Academic / Engagement</w:t>
+      </w:r>
+    </w:p>
+    <w:p>
+      <w:pPr>
+        <w:pStyle w:val="FirstParagraph"/>
+      </w:pPr>
+      <w:r>
+        <w:t xml:space="preserve">The main goal of this report is to consider a generalised model which predicts outcome from engagement behaviour - that is, without student person and curriculum features. Thus, the models will make primary use of the features below.</w:t>
+      </w:r>
+    </w:p>
+    <w:p>
+      <w:pPr>
+        <w:pStyle w:val="BodyText"/>
+      </w:pPr>
+      <w:r>
+        <w:t xml:space="preserve">The boxplots of engagement behaviour show very clearly that there is an association between the feature and the outcome. Students who have higher average scores, click more and spend more days in the VLE have a higher chance of passing and passing with distinction.</w:t>
       </w:r>
     </w:p>
     <w:tbl>
@@ -1046,18 +1145,18 @@
                 <wp:inline>
                   <wp:extent cx="5334000" cy="4441261"/>
                   <wp:effectExtent b="0" l="0" r="0" t="0"/>
-                  <wp:docPr descr="" title="" id="50" name="Picture"/>
+                  <wp:docPr descr="" title="" id="53" name="Picture"/>
                   <a:graphic>
                     <a:graphicData uri="http://schemas.openxmlformats.org/drawingml/2006/picture">
                       <pic:pic>
                         <pic:nvPicPr>
-                          <pic:cNvPr descr="../_images/EDA_outcome_by_engage.png" id="51" name="Picture"/>
+                          <pic:cNvPr descr="../_images/EDA_outcome_by_engage.png" id="54" name="Picture"/>
                           <pic:cNvPicPr>
                             <a:picLocks noChangeArrowheads="1" noChangeAspect="1"/>
                           </pic:cNvPicPr>
                         </pic:nvPicPr>
                         <pic:blipFill>
-                          <a:blip r:embed="rId49"/>
+                          <a:blip r:embed="rId52"/>
                           <a:stretch>
                             <a:fillRect/>
                           </a:stretch>
@@ -1105,14 +1204,6 @@
         <w:pStyle w:val="BodyText"/>
       </w:pPr>
       <w:r>
-        <w:t xml:space="preserve">The boxplots of engagement behaviour between the outcomes show very clearly that there is an association between the feature and the outcome. Students who have higher average scores, click more and spend more days in the VLE have a higher chance of passing and passing with distinction.</w:t>
-      </w:r>
-    </w:p>
-    <w:p>
-      <w:pPr>
-        <w:pStyle w:val="BodyText"/>
-      </w:pPr>
-      <w:r>
         <w:t xml:space="preserve">The</w:t>
       </w:r>
       <w:r>
@@ -1128,7 +1219,7 @@
         <w:t xml:space="preserve"> </w:t>
       </w:r>
       <w:r>
-        <w:t xml:space="preserve">test was used to statistically compare distributions of these continuous variables across the different final outcomes and they are all statistically significant (</w:t>
+        <w:t xml:space="preserve">test was used to statistically compare distributions of these continuous variables across the different final outcomes. They are all statistically significant (</w:t>
       </w:r>
       <m:oMath>
         <m:r>
@@ -1145,13 +1236,13 @@
         </m:r>
       </m:oMath>
       <w:r>
-        <w:t xml:space="preserve">). The null-hypothesis that the differences between outcomes are due to chance alone is rejected in favour of the alternative.</w:t>
+        <w:t xml:space="preserve">) and the null-hypothesis that the differences between outcomes are due to chance alone is rejected in favour of the alternative.</w:t>
       </w:r>
       <w:r>
         <w:rPr>
           <w:rStyle w:val="FootnoteReference"/>
         </w:rPr>
-        <w:footnoteReference w:id="52"/>
+        <w:footnoteReference w:id="55"/>
       </w:r>
     </w:p>
     <w:p>
@@ -1162,9 +1253,119 @@
         <w:t xml:space="preserve">This is a good indication that these features will be useful in predicting the outcome.</w:t>
       </w:r>
     </w:p>
-    <w:bookmarkEnd w:id="53"/>
-    <w:bookmarkEnd w:id="54"/>
-    <w:bookmarkStart w:id="55" w:name="data-preparation"/>
+    <w:bookmarkEnd w:id="56"/>
+    <w:bookmarkStart w:id="60" w:name="dates"/>
+    <w:p>
+      <w:pPr>
+        <w:pStyle w:val="Heading4"/>
+      </w:pPr>
+      <w:r>
+        <w:t xml:space="preserve">Dates</w:t>
+      </w:r>
+    </w:p>
+    <w:p>
+      <w:pPr>
+        <w:pStyle w:val="FirstParagraph"/>
+      </w:pPr>
+      <w:r>
+        <w:t xml:space="preserve">Dates are important for this analysis as students withdraw throughout their course.</w:t>
+      </w:r>
+    </w:p>
+    <w:p>
+      <w:pPr>
+        <w:pStyle w:val="BodyText"/>
+      </w:pPr>
+      <w:r>
+        <w:t xml:space="preserve">When looking at withdrawals over time, there are two spikes towards the beginning of the course - on day 0 and a couple of weeks into the course. It may be too early to predict these students with engagement data but a different research question might be clustering student profiles based on data other than behaviour.</w:t>
+      </w:r>
+    </w:p>
+    <w:tbl>
+      <w:tblPr>
+        <w:tblStyle w:val="Table"/>
+        <w:tblW w:type="pct" w:w="5000"/>
+        <w:tblLook w:firstRow="0" w:lastRow="0" w:firstColumn="0" w:lastColumn="0" w:noHBand="0" w:noVBand="0" w:val="0000"/>
+        <w:jc w:val="start"/>
+      </w:tblPr>
+      <w:tblGrid>
+        <w:gridCol w:w="7920"/>
+      </w:tblGrid>
+      <w:tr>
+        <w:tc>
+          <w:tcPr/>
+          <w:p>
+            <w:pPr>
+              <w:jc w:val="center"/>
+            </w:pPr>
+            <w:r>
+              <w:drawing>
+                <wp:inline>
+                  <wp:extent cx="5334000" cy="2646812"/>
+                  <wp:effectExtent b="0" l="0" r="0" t="0"/>
+                  <wp:docPr descr="" title="" id="58" name="Picture"/>
+                  <a:graphic>
+                    <a:graphicData uri="http://schemas.openxmlformats.org/drawingml/2006/picture">
+                      <pic:pic>
+                        <pic:nvPicPr>
+                          <pic:cNvPr descr="../_images/EDA_withdrawals.png" id="59" name="Picture"/>
+                          <pic:cNvPicPr>
+                            <a:picLocks noChangeArrowheads="1" noChangeAspect="1"/>
+                          </pic:cNvPicPr>
+                        </pic:nvPicPr>
+                        <pic:blipFill>
+                          <a:blip r:embed="rId57"/>
+                          <a:stretch>
+                            <a:fillRect/>
+                          </a:stretch>
+                        </pic:blipFill>
+                        <pic:spPr bwMode="auto">
+                          <a:xfrm>
+                            <a:off x="0" y="0"/>
+                            <a:ext cx="5334000" cy="2646812"/>
+                          </a:xfrm>
+                          <a:prstGeom prst="rect">
+                            <a:avLst/>
+                          </a:prstGeom>
+                          <a:noFill/>
+                          <a:ln w="9525">
+                            <a:noFill/>
+                            <a:headEnd/>
+                            <a:tailEnd/>
+                          </a:ln>
+                        </pic:spPr>
+                      </pic:pic>
+                    </a:graphicData>
+                  </a:graphic>
+                </wp:inline>
+              </w:drawing>
+            </w:r>
+          </w:p>
+          <w:p>
+            <w:pPr>
+              <w:jc w:val="center"/>
+            </w:pPr>
+            <w:pPr>
+              <w:jc w:val="start"/>
+              <w:spacing w:before="200"/>
+              <w:pStyle w:val="ImageCaption"/>
+            </w:pPr>
+            <w:r>
+              <w:t xml:space="preserve">withdrawals_over_time</w:t>
+            </w:r>
+          </w:p>
+        </w:tc>
+      </w:tr>
+    </w:tbl>
+    <w:p>
+      <w:pPr>
+        <w:pStyle w:val="BodyText"/>
+      </w:pPr>
+      <w:r>
+        <w:t xml:space="preserve">However, there is a steady stream of withdrawals throughout the course. The cumulative withdrawal plot shows that approximately 50% of students withdraw by day 100 - if we can predict these students, we can intervene and potentially alter their outcome.</w:t>
+      </w:r>
+    </w:p>
+    <w:bookmarkEnd w:id="60"/>
+    <w:bookmarkEnd w:id="61"/>
+    <w:bookmarkStart w:id="67" w:name="data-preparation"/>
     <w:p>
       <w:pPr>
         <w:pStyle w:val="Heading3"/>
@@ -1173,12 +1374,41 @@
         <w:t xml:space="preserve">Data Preparation</w:t>
       </w:r>
     </w:p>
+    <w:bookmarkStart w:id="63" w:name="splitting-the-data"/>
+    <w:p>
+      <w:pPr>
+        <w:pStyle w:val="Heading4"/>
+      </w:pPr>
+      <w:r>
+        <w:t xml:space="preserve">Splitting the data</w:t>
+      </w:r>
+    </w:p>
     <w:p>
       <w:pPr>
         <w:pStyle w:val="FirstParagraph"/>
       </w:pPr>
       <w:r>
-        <w:t xml:space="preserve">I considered different ways of splitting the data:</w:t>
+        <w:t xml:space="preserve">In the real-world, a HEI would only be able to predict using existing data up to the prediction point. Therefore, an approach was developed which allows for this - where the data is split based on a</w:t>
+      </w:r>
+      <w:r>
+        <w:t xml:space="preserve"> </w:t>
+      </w:r>
+      <w:r>
+        <w:rPr>
+          <w:rStyle w:val="VerbatimChar"/>
+        </w:rPr>
+        <w:t xml:space="preserve">prediction_point</w:t>
+      </w:r>
+      <w:r>
+        <w:t xml:space="preserve">.</w:t>
+      </w:r>
+    </w:p>
+    <w:p>
+      <w:pPr>
+        <w:pStyle w:val="BodyText"/>
+      </w:pPr>
+      <w:r>
+        <w:t xml:space="preserve">Several approaches to splitting the data for training was considered:</w:t>
       </w:r>
     </w:p>
     <w:p>
@@ -1222,7 +1452,13 @@
         <w:pStyle w:val="FirstParagraph"/>
       </w:pPr>
       <w:r>
-        <w:t xml:space="preserve">In the end, opted for the complete dataset. Whilst training on 2013 and predicting on unseen 2014 data may mimic real-world scenario, there were some module_presentations which were only represented in 2014 which would limit the opportunity. There was also appeared to be significant differences in distributions between years. Taking this into account was beyond the scope of this project.</w:t>
+        <w:t xml:space="preserve">Given that the 2013 and 2014 subsets are not comparable, the models were trained on a subset of the complete dataset, split with stratification. This was to ensure that the training data contained examples of each module and presentation.</w:t>
+      </w:r>
+      <w:r>
+        <w:rPr>
+          <w:rStyle w:val="FootnoteReference"/>
+        </w:rPr>
+        <w:footnoteReference w:id="62"/>
       </w:r>
     </w:p>
     <w:p>
@@ -1234,7 +1470,7 @@
         <w:pStyle w:val="Compact"/>
       </w:pPr>
       <w:r>
-        <w:t xml:space="preserve">Module CCC only has 2014 data</w:t>
+        <w:t xml:space="preserve">training - 60%</w:t>
       </w:r>
     </w:p>
     <w:p>
@@ -1246,7 +1482,7 @@
         <w:pStyle w:val="Compact"/>
       </w:pPr>
       <w:r>
-        <w:t xml:space="preserve">Module EEE only have 2013J data</w:t>
+        <w:t xml:space="preserve">validation - 20%</w:t>
       </w:r>
     </w:p>
     <w:p>
@@ -1258,12 +1494,348 @@
         <w:pStyle w:val="Compact"/>
       </w:pPr>
       <w:r>
-        <w:t xml:space="preserve">Module GGG only has 2013J data</w:t>
-      </w:r>
-    </w:p>
-    <w:bookmarkEnd w:id="55"/>
-    <w:bookmarkEnd w:id="56"/>
-    <w:bookmarkStart w:id="57" w:name="analysis-type"/>
+        <w:t xml:space="preserve">test - 20% - this dataset was not used during training, tuning or validation</w:t>
+      </w:r>
+    </w:p>
+    <w:p>
+      <w:pPr>
+        <w:pStyle w:val="FirstParagraph"/>
+      </w:pPr>
+      <w:r>
+        <w:t xml:space="preserve">In the real-world, this model</w:t>
+      </w:r>
+      <w:r>
+        <w:t xml:space="preserve"> </w:t>
+      </w:r>
+      <w:r>
+        <w:rPr>
+          <w:iCs/>
+          <w:i/>
+        </w:rPr>
+        <w:t xml:space="preserve">would</w:t>
+      </w:r>
+      <w:r>
+        <w:t xml:space="preserve"> </w:t>
+      </w:r>
+      <w:r>
+        <w:t xml:space="preserve">be used to predict</w:t>
+      </w:r>
+      <w:r>
+        <w:t xml:space="preserve"> </w:t>
+      </w:r>
+      <w:r>
+        <w:rPr>
+          <w:rStyle w:val="VerbatimChar"/>
+        </w:rPr>
+        <w:t xml:space="preserve">2015</w:t>
+      </w:r>
+      <w:r>
+        <w:t xml:space="preserve"> </w:t>
+      </w:r>
+      <w:r>
+        <w:t xml:space="preserve">students which would differ from</w:t>
+      </w:r>
+      <w:r>
+        <w:t xml:space="preserve"> </w:t>
+      </w:r>
+      <w:r>
+        <w:rPr>
+          <w:rStyle w:val="VerbatimChar"/>
+        </w:rPr>
+        <w:t xml:space="preserve">2013</w:t>
+      </w:r>
+      <w:r>
+        <w:t xml:space="preserve"> </w:t>
+      </w:r>
+      <w:r>
+        <w:t xml:space="preserve">and</w:t>
+      </w:r>
+      <w:r>
+        <w:t xml:space="preserve"> </w:t>
+      </w:r>
+      <w:r>
+        <w:rPr>
+          <w:rStyle w:val="VerbatimChar"/>
+        </w:rPr>
+        <w:t xml:space="preserve">2014</w:t>
+      </w:r>
+      <w:r>
+        <w:t xml:space="preserve"> </w:t>
+      </w:r>
+      <w:r>
+        <w:t xml:space="preserve">students.</w:t>
+      </w:r>
+    </w:p>
+    <w:bookmarkEnd w:id="63"/>
+    <w:bookmarkStart w:id="66" w:name="feature-selection-and-engineering"/>
+    <w:p>
+      <w:pPr>
+        <w:pStyle w:val="Heading4"/>
+      </w:pPr>
+      <w:r>
+        <w:t xml:space="preserve">Feature Selection and Engineering</w:t>
+      </w:r>
+    </w:p>
+    <w:p>
+      <w:pPr>
+        <w:pStyle w:val="FirstParagraph"/>
+      </w:pPr>
+      <w:r>
+        <w:t xml:space="preserve">As the the business scenario is to predict outcome from engagement, all student features were removed from the dataset</w:t>
+      </w:r>
+      <w:r>
+        <w:rPr>
+          <w:rStyle w:val="FootnoteReference"/>
+        </w:rPr>
+        <w:footnoteReference w:id="64"/>
+      </w:r>
+      <w:r>
+        <w:t xml:space="preserve"> </w:t>
+      </w:r>
+      <w:r>
+        <w:t xml:space="preserve">to focus on engagement and assessment.</w:t>
+      </w:r>
+    </w:p>
+    <w:p>
+      <w:pPr>
+        <w:pStyle w:val="BodyText"/>
+      </w:pPr>
+      <w:r>
+        <w:t xml:space="preserve">Data was cleaned to remove missing values, impute missing values as per dataset author notes. (Kuzilek, et al, 2017)</w:t>
+      </w:r>
+    </w:p>
+    <w:p>
+      <w:pPr>
+        <w:pStyle w:val="BodyText"/>
+      </w:pPr>
+      <w:r>
+        <w:t xml:space="preserve">Features were engineered from the original dataset resulting in these features:</w:t>
+      </w:r>
+    </w:p>
+    <w:p>
+      <w:pPr>
+        <w:pStyle w:val="BodyText"/>
+      </w:pPr>
+      <w:r>
+        <w:t xml:space="preserve">Numerical features were scaled:</w:t>
+      </w:r>
+      <w:r>
+        <w:t xml:space="preserve"> </w:t>
+      </w:r>
+      <w:r>
+        <w:t xml:space="preserve">* number_of_previous_attempts</w:t>
+      </w:r>
+      <w:r>
+        <w:t xml:space="preserve"> </w:t>
+      </w:r>
+      <w:r>
+        <w:t xml:space="preserve">* studied_credits</w:t>
+      </w:r>
+      <w:r>
+        <w:t xml:space="preserve"> </w:t>
+      </w:r>
+      <w:r>
+        <w:t xml:space="preserve">* proportion_submissions</w:t>
+      </w:r>
+      <w:r>
+        <w:t xml:space="preserve"> </w:t>
+      </w:r>
+      <w:r>
+        <w:t xml:space="preserve">* average_score</w:t>
+      </w:r>
+      <w:r>
+        <w:t xml:space="preserve"> </w:t>
+      </w:r>
+      <w:r>
+        <w:t xml:space="preserve">* submission_distance</w:t>
+      </w:r>
+      <w:r>
+        <w:t xml:space="preserve"> </w:t>
+      </w:r>
+      <w:r>
+        <w:t xml:space="preserve">* activity_count</w:t>
+      </w:r>
+      <w:r>
+        <w:t xml:space="preserve"> </w:t>
+      </w:r>
+      <w:r>
+        <w:t xml:space="preserve">* total_clicks</w:t>
+      </w:r>
+      <w:r>
+        <w:t xml:space="preserve"> </w:t>
+      </w:r>
+      <w:r>
+        <w:t xml:space="preserve">* days_active</w:t>
+      </w:r>
+    </w:p>
+    <w:p>
+      <w:pPr>
+        <w:pStyle w:val="BodyText"/>
+      </w:pPr>
+      <w:r>
+        <w:t xml:space="preserve">Categorical features were one-hot encoded:</w:t>
+      </w:r>
+      <w:r>
+        <w:t xml:space="preserve"> </w:t>
+      </w:r>
+      <w:r>
+        <w:t xml:space="preserve">* subject</w:t>
+      </w:r>
+    </w:p>
+    <w:p>
+      <w:pPr>
+        <w:pStyle w:val="BodyText"/>
+      </w:pPr>
+      <w:r>
+        <w:t xml:space="preserve">The target variable is:</w:t>
+      </w:r>
+      <w:r>
+        <w:t xml:space="preserve"> </w:t>
+      </w:r>
+      <w:r>
+        <w:rPr>
+          <w:rStyle w:val="VerbatimChar"/>
+        </w:rPr>
+        <w:t xml:space="preserve">final_result</w:t>
+      </w:r>
+    </w:p>
+    <w:p>
+      <w:pPr>
+        <w:pStyle w:val="BodyText"/>
+      </w:pPr>
+      <w:r>
+        <w:t xml:space="preserve">Modeling was done with a multivariate outomce -</w:t>
+      </w:r>
+      <w:r>
+        <w:t xml:space="preserve"> </w:t>
+      </w:r>
+      <w:r>
+        <w:t xml:space="preserve">‘</w:t>
+      </w:r>
+      <w:r>
+        <w:t xml:space="preserve">Pass</w:t>
+      </w:r>
+      <w:r>
+        <w:t xml:space="preserve">’</w:t>
+      </w:r>
+      <w:r>
+        <w:t xml:space="preserve">,</w:t>
+      </w:r>
+      <w:r>
+        <w:t xml:space="preserve"> </w:t>
+      </w:r>
+      <w:r>
+        <w:t xml:space="preserve">‘</w:t>
+      </w:r>
+      <w:r>
+        <w:t xml:space="preserve">Distinction</w:t>
+      </w:r>
+      <w:r>
+        <w:t xml:space="preserve">’</w:t>
+      </w:r>
+      <w:r>
+        <w:t xml:space="preserve">,</w:t>
+      </w:r>
+      <w:r>
+        <w:t xml:space="preserve"> </w:t>
+      </w:r>
+      <w:r>
+        <w:t xml:space="preserve">‘</w:t>
+      </w:r>
+      <w:r>
+        <w:t xml:space="preserve">Withdrawn</w:t>
+      </w:r>
+      <w:r>
+        <w:t xml:space="preserve">’</w:t>
+      </w:r>
+      <w:r>
+        <w:t xml:space="preserve"> </w:t>
+      </w:r>
+      <w:r>
+        <w:t xml:space="preserve">and</w:t>
+      </w:r>
+      <w:r>
+        <w:t xml:space="preserve"> </w:t>
+      </w:r>
+      <w:r>
+        <w:t xml:space="preserve">‘</w:t>
+      </w:r>
+      <w:r>
+        <w:t xml:space="preserve">Fail</w:t>
+      </w:r>
+      <w:r>
+        <w:t xml:space="preserve">’</w:t>
+      </w:r>
+      <w:r>
+        <w:t xml:space="preserve"> </w:t>
+      </w:r>
+      <w:r>
+        <w:t xml:space="preserve">and a binary outcome -</w:t>
+      </w:r>
+      <w:r>
+        <w:t xml:space="preserve"> </w:t>
+      </w:r>
+      <w:r>
+        <w:t xml:space="preserve">‘</w:t>
+      </w:r>
+      <w:r>
+        <w:t xml:space="preserve">Needs intervention</w:t>
+      </w:r>
+      <w:r>
+        <w:t xml:space="preserve">’</w:t>
+      </w:r>
+      <w:r>
+        <w:t xml:space="preserve"> </w:t>
+      </w:r>
+      <w:r>
+        <w:t xml:space="preserve">(fail or withdraw) vs</w:t>
+      </w:r>
+      <w:r>
+        <w:t xml:space="preserve"> </w:t>
+      </w:r>
+      <w:r>
+        <w:t xml:space="preserve">‘</w:t>
+      </w:r>
+      <w:r>
+        <w:t xml:space="preserve">Does not need intervention</w:t>
+      </w:r>
+      <w:r>
+        <w:t xml:space="preserve">’</w:t>
+      </w:r>
+      <w:r>
+        <w:t xml:space="preserve"> </w:t>
+      </w:r>
+      <w:r>
+        <w:t xml:space="preserve">(pass or distinction) for comparison.</w:t>
+      </w:r>
+    </w:p>
+    <w:p>
+      <w:pPr>
+        <w:pStyle w:val="BodyText"/>
+      </w:pPr>
+      <w:r>
+        <w:rPr>
+          <w:rStyle w:val="VerbatimChar"/>
+        </w:rPr>
+        <w:t xml:space="preserve">Principal Component Analysis</w:t>
+      </w:r>
+      <w:r>
+        <w:t xml:space="preserve"> </w:t>
+      </w:r>
+      <w:r>
+        <w:t xml:space="preserve">as a dimensionality reduction technique was explored and compared but ultimately not pursed as the dataset is not large enough to warrant it and the model results were similar.</w:t>
+      </w:r>
+      <w:r>
+        <w:rPr>
+          <w:rStyle w:val="FootnoteReference"/>
+        </w:rPr>
+        <w:footnoteReference w:id="65"/>
+      </w:r>
+    </w:p>
+    <w:bookmarkEnd w:id="66"/>
+    <w:bookmarkEnd w:id="67"/>
+    <w:bookmarkEnd w:id="68"/>
+    <w:bookmarkStart w:id="69" w:name="analysis-type"/>
     <w:p>
       <w:pPr>
         <w:pStyle w:val="Heading2"/>
@@ -1272,8 +1844,8 @@
         <w:t xml:space="preserve">Analysis Type</w:t>
       </w:r>
     </w:p>
-    <w:bookmarkEnd w:id="57"/>
-    <w:bookmarkStart w:id="60" w:name="learning-algorithms"/>
+    <w:bookmarkEnd w:id="69"/>
+    <w:bookmarkStart w:id="72" w:name="learning-algorithms"/>
     <w:p>
       <w:pPr>
         <w:pStyle w:val="Heading2"/>
@@ -1282,7 +1854,7 @@
         <w:t xml:space="preserve">Learning Algorithms</w:t>
       </w:r>
     </w:p>
-    <w:bookmarkStart w:id="58" w:name="selection"/>
+    <w:bookmarkStart w:id="70" w:name="selection"/>
     <w:p>
       <w:pPr>
         <w:pStyle w:val="Heading3"/>
@@ -1291,8 +1863,8 @@
         <w:t xml:space="preserve">Selection</w:t>
       </w:r>
     </w:p>
-    <w:bookmarkEnd w:id="58"/>
-    <w:bookmarkStart w:id="59" w:name="evaluation-metrics"/>
+    <w:bookmarkEnd w:id="70"/>
+    <w:bookmarkStart w:id="71" w:name="evaluation-metrics"/>
     <w:p>
       <w:pPr>
         <w:pStyle w:val="Heading3"/>
@@ -1301,9 +1873,9 @@
         <w:t xml:space="preserve">Evaluation Metrics</w:t>
       </w:r>
     </w:p>
-    <w:bookmarkEnd w:id="59"/>
-    <w:bookmarkEnd w:id="60"/>
-    <w:bookmarkStart w:id="61" w:name="discussion"/>
+    <w:bookmarkEnd w:id="71"/>
+    <w:bookmarkEnd w:id="72"/>
+    <w:bookmarkStart w:id="73" w:name="discussion"/>
     <w:p>
       <w:pPr>
         <w:pStyle w:val="Heading2"/>
@@ -1312,8 +1884,8 @@
         <w:t xml:space="preserve">Discussion</w:t>
       </w:r>
     </w:p>
-    <w:bookmarkEnd w:id="61"/>
-    <w:bookmarkStart w:id="62" w:name="limitations-future-considerations"/>
+    <w:bookmarkEnd w:id="73"/>
+    <w:bookmarkStart w:id="74" w:name="limitations-future-considerations"/>
     <w:p>
       <w:pPr>
         <w:pStyle w:val="Heading2"/>
@@ -1322,8 +1894,8 @@
         <w:t xml:space="preserve">Limitations / Future Considerations</w:t>
       </w:r>
     </w:p>
-    <w:bookmarkEnd w:id="62"/>
-    <w:bookmarkStart w:id="63" w:name="bibliography"/>
+    <w:bookmarkEnd w:id="74"/>
+    <w:bookmarkStart w:id="75" w:name="bibliography"/>
     <w:p>
       <w:pPr>
         <w:pStyle w:val="Heading2"/>
@@ -1426,7 +1998,7 @@
         <w:t xml:space="preserve">This aim of this report is to evaluate suitable learning algorithm(s) to address this research questions - early prediction of student success and failure. The report will also evaluate the performance of the selected algorithm(s) and discuss the results.</w:t>
       </w:r>
     </w:p>
-    <w:bookmarkEnd w:id="63"/>
+    <w:bookmarkEnd w:id="75"/>
     <w:sectPr/>
   </w:body>
 </w:document>
@@ -1612,17 +2184,11 @@
         <w:t xml:space="preserve"> </w:t>
       </w:r>
       <w:r>
-        <w:t xml:space="preserve">Gender: Chi-square statistic: 24.018, p-value: 9.543e-07</w:t>
-      </w:r>
-      <w:r>
-        <w:t xml:space="preserve"> </w:t>
-      </w:r>
-      <w:r>
-        <w:t xml:space="preserve">Disability: Chi-square statistic: 104.779, p-value: 1.365e-24</w:t>
+        <w:t xml:space="preserve">Modules CCC is only represented in 2014 and modules EEE and GGG are only represented in October 2013.</w:t>
       </w:r>
     </w:p>
   </w:footnote>
-  <w:footnote w:id="52">
+  <w:footnote w:id="55">
     <w:p>
       <w:pPr>
         <w:pStyle w:val="FootnoteText"/>
@@ -1637,25 +2203,64 @@
         <w:t xml:space="preserve"> </w:t>
       </w:r>
       <w:r>
-        <w:t xml:space="preserve">Average score: Kruskal-Wallis statistic: 22898.85, p-value: 0.0</w:t>
-      </w:r>
-      <w:r>
-        <w:t xml:space="preserve"> </w:t>
-      </w:r>
-      <w:r>
-        <w:t xml:space="preserve">Submission distance: Kruskal-Wallis statistic: 1745.16, p-value: 0.0</w:t>
-      </w:r>
-      <w:r>
-        <w:t xml:space="preserve"> </w:t>
-      </w:r>
-      <w:r>
-        <w:t xml:space="preserve">Total clicks: Kruskal-Wallis statistic: 14263.82, p-value: 0.0</w:t>
-      </w:r>
-      <w:r>
-        <w:t xml:space="preserve"> </w:t>
-      </w:r>
-      <w:r>
-        <w:t xml:space="preserve">Days active: Kruskal-Wallis statistic: 16091.56, p-value: 0.0</w:t>
+        <w:t xml:space="preserve">See xxx for more information</w:t>
+      </w:r>
+    </w:p>
+  </w:footnote>
+  <w:footnote w:id="62">
+    <w:p>
+      <w:pPr>
+        <w:pStyle w:val="FootnoteText"/>
+      </w:pPr>
+      <w:r>
+        <w:rPr>
+          <w:rStyle w:val="FootnoteReference"/>
+        </w:rPr>
+        <w:footnoteRef/>
+      </w:r>
+      <w:r>
+        <w:t xml:space="preserve"> </w:t>
+      </w:r>
+      <w:r>
+        <w:t xml:space="preserve">Modules CCC is only represented in 2014 and modules EEE and GGG are only represented in October 2013.</w:t>
+      </w:r>
+    </w:p>
+  </w:footnote>
+  <w:footnote w:id="64">
+    <w:p>
+      <w:pPr>
+        <w:pStyle w:val="FootnoteText"/>
+      </w:pPr>
+      <w:r>
+        <w:rPr>
+          <w:rStyle w:val="FootnoteReference"/>
+        </w:rPr>
+        <w:footnoteRef/>
+      </w:r>
+      <w:r>
+        <w:t xml:space="preserve"> </w:t>
+      </w:r>
+      <w:r>
+        <w:t xml:space="preserve">See xxx for more information</w:t>
+      </w:r>
+    </w:p>
+  </w:footnote>
+  <w:footnote w:id="65">
+    <w:p>
+      <w:pPr>
+        <w:pStyle w:val="FootnoteText"/>
+      </w:pPr>
+      <w:r>
+        <w:rPr>
+          <w:rStyle w:val="FootnoteReference"/>
+        </w:rPr>
+        <w:footnoteRef/>
+      </w:r>
+      <w:r>
+        <w:t xml:space="preserve"> </w:t>
+      </w:r>
+      <w:r>
+        <w:t xml:space="preserve">See xxx for more information</w:t>
       </w:r>
     </w:p>
   </w:footnote>

</xml_diff>